<commit_message>
Changes in the formate of documents
</commit_message>
<xml_diff>
--- a/EEJ1_Demo Checklisy.docx
+++ b/EEJ1_Demo Checklisy.docx
@@ -10,8 +10,8 @@
       </w:tblPr>
       <w:tblGrid>
         <w:gridCol w:w="1244"/>
-        <w:gridCol w:w="5427"/>
-        <w:gridCol w:w="3316"/>
+        <w:gridCol w:w="5438"/>
+        <w:gridCol w:w="3305"/>
       </w:tblGrid>
       <w:tr>
         <w:trPr>
@@ -30,7 +30,6 @@
                 <w:szCs w:val="24"/>
               </w:rPr>
             </w:pPr>
-            <w:bookmarkStart w:id="0" w:name="_GoBack" w:colFirst="1" w:colLast="1"/>
             <w:r>
               <w:rPr>
                 <w:rFonts w:ascii="Nirmala UI" w:hAnsi="Nirmala UI" w:cs="Nirmala UI"/>
@@ -154,7 +153,7 @@
                 <w:sz w:val="24"/>
                 <w:szCs w:val="24"/>
               </w:rPr>
-              <w:t>Sanchita/Gagandeep</w:t>
+              <w:t>Dilip</w:t>
             </w:r>
           </w:p>
         </w:tc>
@@ -225,7 +224,7 @@
                 <w:sz w:val="24"/>
                 <w:szCs w:val="24"/>
               </w:rPr>
-              <w:t>Sanchita/Dilip</w:t>
+              <w:t>Dilip</w:t>
             </w:r>
           </w:p>
         </w:tc>
@@ -369,6 +368,14 @@
               </w:rPr>
               <w:t>Deepti</w:t>
             </w:r>
+            <w:r>
+              <w:rPr>
+                <w:rFonts w:ascii="Nirmala UI" w:hAnsi="Nirmala UI" w:cs="Nirmala UI"/>
+                <w:sz w:val="24"/>
+                <w:szCs w:val="24"/>
+              </w:rPr>
+              <w:t>/ Gagandeep</w:t>
+            </w:r>
           </w:p>
         </w:tc>
       </w:tr>
@@ -497,23 +504,7 @@
                 <w:sz w:val="24"/>
                 <w:szCs w:val="24"/>
               </w:rPr>
-              <w:t>Azkaban</w:t>
-            </w:r>
-            <w:r>
-              <w:rPr>
-                <w:rFonts w:ascii="Nirmala UI" w:hAnsi="Nirmala UI" w:cs="Nirmala UI"/>
-                <w:sz w:val="24"/>
-                <w:szCs w:val="24"/>
-              </w:rPr>
-              <w:t xml:space="preserve"> </w:t>
-            </w:r>
-            <w:r>
-              <w:rPr>
-                <w:rFonts w:ascii="Nirmala UI" w:hAnsi="Nirmala UI" w:cs="Nirmala UI"/>
-                <w:sz w:val="24"/>
-                <w:szCs w:val="24"/>
-              </w:rPr>
-              <w:t>Workflows</w:t>
+              <w:t>Azkaban Workflows</w:t>
             </w:r>
           </w:p>
         </w:tc>
@@ -596,6 +587,8 @@
               </w:rPr>
               <w:t xml:space="preserve"> Dashboard</w:t>
             </w:r>
+            <w:bookmarkStart w:id="0" w:name="_GoBack"/>
+            <w:bookmarkEnd w:id="0"/>
           </w:p>
         </w:tc>
         <w:tc>
@@ -878,15 +871,7 @@
                 <w:sz w:val="24"/>
                 <w:szCs w:val="24"/>
               </w:rPr>
-              <w:t xml:space="preserve">Apache </w:t>
-            </w:r>
-            <w:r>
-              <w:rPr>
-                <w:rFonts w:ascii="Nirmala UI" w:hAnsi="Nirmala UI" w:cs="Nirmala UI"/>
-                <w:sz w:val="24"/>
-                <w:szCs w:val="24"/>
-              </w:rPr>
-              <w:t>Spark</w:t>
+              <w:t>Apache Spark</w:t>
             </w:r>
           </w:p>
         </w:tc>
@@ -979,12 +964,11 @@
                 <w:sz w:val="24"/>
                 <w:szCs w:val="24"/>
               </w:rPr>
-              <w:t>Ravi</w:t>
+              <w:t>Dilip</w:t>
             </w:r>
           </w:p>
         </w:tc>
       </w:tr>
-      <w:bookmarkEnd w:id="0"/>
     </w:tbl>
     <w:p/>
     <w:sectPr>

</xml_diff>